<commit_message>
Finalized Data Description Section
One more visualization to go!
</commit_message>
<xml_diff>
--- a/Milestones/FinalMilestone3.docx
+++ b/Milestones/FinalMilestone3.docx
@@ -53,7 +53,35 @@
         <w:rPr>
           <w:rFonts w:ascii="Helvetica" w:hAnsi="Helvetica"/>
         </w:rPr>
-        <w:t>Anthony Sciola, Maia Woluchem, and Jay Dev</w:t>
+        <w:t xml:space="preserve">Anthony </w:t>
+      </w:r>
+      <w:proofErr w:type="spellStart"/>
+      <w:r>
+        <w:rPr>
+          <w:rFonts w:ascii="Helvetica" w:hAnsi="Helvetica"/>
+        </w:rPr>
+        <w:t>Sciola</w:t>
+      </w:r>
+      <w:proofErr w:type="spellEnd"/>
+      <w:r>
+        <w:rPr>
+          <w:rFonts w:ascii="Helvetica" w:hAnsi="Helvetica"/>
+        </w:rPr>
+        <w:t xml:space="preserve">, Maia </w:t>
+      </w:r>
+      <w:proofErr w:type="spellStart"/>
+      <w:r>
+        <w:rPr>
+          <w:rFonts w:ascii="Helvetica" w:hAnsi="Helvetica"/>
+        </w:rPr>
+        <w:t>Woluchem</w:t>
+      </w:r>
+      <w:proofErr w:type="spellEnd"/>
+      <w:r>
+        <w:rPr>
+          <w:rFonts w:ascii="Helvetica" w:hAnsi="Helvetica"/>
+        </w:rPr>
+        <w:t>, and Jay Dev</w:t>
       </w:r>
     </w:p>
     <w:p>
@@ -189,6 +217,7 @@
         </w:rPr>
         <w:t>) and the date that the review was logged (</w:t>
       </w:r>
+      <w:proofErr w:type="spellStart"/>
       <w:r>
         <w:rPr>
           <w:rFonts w:ascii="Helvetica" w:hAnsi="Helvetica"/>
@@ -197,6 +226,7 @@
         </w:rPr>
         <w:t>review_date</w:t>
       </w:r>
+      <w:proofErr w:type="spellEnd"/>
       <w:r>
         <w:rPr>
           <w:rFonts w:ascii="Helvetica" w:hAnsi="Helvetica"/>
@@ -224,8 +254,25 @@
           <w:rFonts w:ascii="Helvetica" w:hAnsi="Helvetica"/>
           <w:sz w:val="22"/>
         </w:rPr>
-        <w:t xml:space="preserve"> is 3.70 and the median is 4.00, indicating that reviews are skewed towards higher ratings. The users data contains 1,183,362 user records, with key variables average rating (</w:t>
-      </w:r>
+        <w:t xml:space="preserve"> is 3.70 and the median is 4.00, indicating that reviews are skewed towards higher ratings. The </w:t>
+      </w:r>
+      <w:proofErr w:type="gramStart"/>
+      <w:r>
+        <w:rPr>
+          <w:rFonts w:ascii="Helvetica" w:hAnsi="Helvetica"/>
+          <w:sz w:val="22"/>
+        </w:rPr>
+        <w:t>users</w:t>
+      </w:r>
+      <w:proofErr w:type="gramEnd"/>
+      <w:r>
+        <w:rPr>
+          <w:rFonts w:ascii="Helvetica" w:hAnsi="Helvetica"/>
+          <w:sz w:val="22"/>
+        </w:rPr>
+        <w:t xml:space="preserve"> data contains 1,183,362 user records, with key variables average rating (</w:t>
+      </w:r>
+      <w:proofErr w:type="spellStart"/>
       <w:r>
         <w:rPr>
           <w:rFonts w:ascii="Helvetica" w:hAnsi="Helvetica"/>
@@ -234,6 +281,7 @@
         </w:rPr>
         <w:t>average_stars</w:t>
       </w:r>
+      <w:proofErr w:type="spellEnd"/>
       <w:r>
         <w:rPr>
           <w:rFonts w:ascii="Helvetica" w:hAnsi="Helvetica"/>
@@ -241,6 +289,7 @@
         </w:rPr>
         <w:t>), total number of reviews (</w:t>
       </w:r>
+      <w:proofErr w:type="spellStart"/>
       <w:r>
         <w:rPr>
           <w:rFonts w:ascii="Helvetica" w:hAnsi="Helvetica"/>
@@ -249,6 +298,7 @@
         </w:rPr>
         <w:t>review_count</w:t>
       </w:r>
+      <w:proofErr w:type="spellEnd"/>
       <w:r>
         <w:rPr>
           <w:rFonts w:ascii="Helvetica" w:hAnsi="Helvetica"/>
@@ -256,6 +306,7 @@
         </w:rPr>
         <w:t xml:space="preserve">), years the user had ‘elite’ status (which we aggregate to the number of years with elite status: </w:t>
       </w:r>
+      <w:proofErr w:type="spellStart"/>
       <w:r>
         <w:rPr>
           <w:rFonts w:ascii="Helvetica" w:hAnsi="Helvetica"/>
@@ -264,6 +315,7 @@
         </w:rPr>
         <w:t>elite_count</w:t>
       </w:r>
+      <w:proofErr w:type="spellEnd"/>
       <w:r>
         <w:rPr>
           <w:rFonts w:ascii="Helvetica" w:hAnsi="Helvetica"/>
@@ -271,6 +323,7 @@
         </w:rPr>
         <w:t>), and the date that the user joined yelp (</w:t>
       </w:r>
+      <w:proofErr w:type="spellStart"/>
       <w:r>
         <w:rPr>
           <w:rFonts w:ascii="Helvetica" w:hAnsi="Helvetica"/>
@@ -279,6 +332,7 @@
         </w:rPr>
         <w:t>join_date</w:t>
       </w:r>
+      <w:proofErr w:type="spellEnd"/>
       <w:r>
         <w:rPr>
           <w:rFonts w:ascii="Helvetica" w:hAnsi="Helvetica"/>
@@ -286,6 +340,7 @@
         </w:rPr>
         <w:t xml:space="preserve">). In reviewing this data, we notice that </w:t>
       </w:r>
+      <w:proofErr w:type="spellStart"/>
       <w:r>
         <w:rPr>
           <w:rFonts w:ascii="Helvetica" w:hAnsi="Helvetica"/>
@@ -294,6 +349,7 @@
         </w:rPr>
         <w:t>average_stars</w:t>
       </w:r>
+      <w:proofErr w:type="spellEnd"/>
       <w:r>
         <w:rPr>
           <w:rFonts w:ascii="Helvetica" w:hAnsi="Helvetica"/>
@@ -301,6 +357,7 @@
         </w:rPr>
         <w:t xml:space="preserve"> match the ratings seen in the reviews data set (with mean 3.71 and median 3.89). We can also see that </w:t>
       </w:r>
+      <w:proofErr w:type="spellStart"/>
       <w:r>
         <w:rPr>
           <w:rFonts w:ascii="Helvetica" w:hAnsi="Helvetica"/>
@@ -309,6 +366,7 @@
         </w:rPr>
         <w:t>review_count</w:t>
       </w:r>
+      <w:proofErr w:type="spellEnd"/>
       <w:r>
         <w:rPr>
           <w:rFonts w:ascii="Helvetica" w:hAnsi="Helvetica"/>
@@ -353,7 +411,102 @@
           <w:rFonts w:ascii="Helvetica" w:hAnsi="Helvetica"/>
           <w:sz w:val="22"/>
         </w:rPr>
-        <w:t>[On size, missingness, and patterns of business data]</w:t>
+        <w:t xml:space="preserve">As the Yelp business data set included records beyond the intended scope of our project, we filtered it prior to EDA. According to the project guidelines, we focused our analysis of businesses to those that were categorized as either ‘restaurants,’ ‘cafes,’ or ‘coffee/tea’ establishments. We were left with 38,668 business records. While the data set included a large array of features on business characteristics, we found that many of those features had a large share of missing values (within Boolean fields). As we could not confidently impute these values as False, we determined to minimize the level of </w:t>
+      </w:r>
+      <w:proofErr w:type="spellStart"/>
+      <w:r>
+        <w:rPr>
+          <w:rFonts w:ascii="Helvetica" w:hAnsi="Helvetica"/>
+          <w:sz w:val="22"/>
+        </w:rPr>
+        <w:t>missingness</w:t>
+      </w:r>
+      <w:proofErr w:type="spellEnd"/>
+      <w:r>
+        <w:rPr>
+          <w:rFonts w:ascii="Helvetica" w:hAnsi="Helvetica"/>
+          <w:sz w:val="22"/>
+        </w:rPr>
+        <w:t xml:space="preserve"> among features that we retain for regression analysis. </w:t>
+      </w:r>
+      <w:r>
+        <w:rPr>
+          <w:rFonts w:ascii="Helvetica" w:hAnsi="Helvetica"/>
+          <w:sz w:val="22"/>
+        </w:rPr>
+        <w:t xml:space="preserve">After merging with the reviews data, we removed all variables with more than 50 percent of cells with missing values (leaving us with 52 characteristic variables). </w:t>
+      </w:r>
+      <w:r>
+        <w:rPr>
+          <w:rFonts w:ascii="Helvetica" w:hAnsi="Helvetica"/>
+          <w:sz w:val="22"/>
+        </w:rPr>
+        <w:t xml:space="preserve">We were interested in conducting tests on cuisine, but found hundreds of different groups that each business could belong to, so we have forgone visualizing those. </w:t>
+      </w:r>
+      <w:r>
+        <w:rPr>
+          <w:rFonts w:ascii="Helvetica" w:hAnsi="Helvetica"/>
+          <w:sz w:val="22"/>
+        </w:rPr>
+        <w:t xml:space="preserve">After visualizing these remaining features, we found several which seemed important to include in our regression—particularly </w:t>
+      </w:r>
+      <w:r>
+        <w:rPr>
+          <w:rFonts w:ascii="Helvetica" w:hAnsi="Helvetica"/>
+          <w:sz w:val="22"/>
+        </w:rPr>
+        <w:t>state/city;</w:t>
+      </w:r>
+      <w:r>
+        <w:rPr>
+          <w:rFonts w:ascii="Helvetica" w:hAnsi="Helvetica"/>
+          <w:sz w:val="22"/>
+        </w:rPr>
+        <w:t xml:space="preserve"> </w:t>
+      </w:r>
+      <w:r>
+        <w:rPr>
+          <w:rFonts w:ascii="Helvetica" w:hAnsi="Helvetica"/>
+          <w:sz w:val="22"/>
+        </w:rPr>
+        <w:t xml:space="preserve">takes reservations; good for breakfast, brunch, lunch, dinner, dessert, and late-night; delivery; </w:t>
+      </w:r>
+      <w:r>
+        <w:rPr>
+          <w:rFonts w:ascii="Helvetica" w:hAnsi="Helvetica"/>
+          <w:sz w:val="22"/>
+        </w:rPr>
+        <w:t>parking;</w:t>
+      </w:r>
+      <w:r>
+        <w:rPr>
+          <w:rFonts w:ascii="Helvetica" w:hAnsi="Helvetica"/>
+          <w:sz w:val="22"/>
+        </w:rPr>
+        <w:t xml:space="preserve"> </w:t>
+      </w:r>
+      <w:r>
+        <w:rPr>
+          <w:rFonts w:ascii="Helvetica" w:hAnsi="Helvetica"/>
+          <w:sz w:val="22"/>
+        </w:rPr>
+        <w:t xml:space="preserve">cuisine; and </w:t>
+      </w:r>
+      <w:proofErr w:type="spellStart"/>
+      <w:r>
+        <w:rPr>
+          <w:rFonts w:ascii="Helvetica" w:hAnsi="Helvetica"/>
+          <w:sz w:val="22"/>
+        </w:rPr>
+        <w:t>Wi-fi</w:t>
+      </w:r>
+      <w:proofErr w:type="spellEnd"/>
+      <w:r>
+        <w:rPr>
+          <w:rFonts w:ascii="Helvetica" w:hAnsi="Helvetica"/>
+          <w:sz w:val="22"/>
+        </w:rPr>
+        <w:t>.</w:t>
       </w:r>
     </w:p>
     <w:p>
@@ -440,6 +593,7 @@
       <w:r>
         <w:rPr>
           <w:rFonts w:ascii="Helvetica" w:hAnsi="Helvetica"/>
+          <w:noProof/>
         </w:rPr>
         <w:drawing>
           <wp:inline distT="0" distB="0" distL="0" distR="0" wp14:anchorId="08AFF342" wp14:editId="53BE0281">
@@ -457,7 +611,7 @@
                     <pic:cNvPicPr/>
                   </pic:nvPicPr>
                   <pic:blipFill>
-                    <a:blip r:embed="rId4"/>
+                    <a:blip r:embed="rId7"/>
                     <a:stretch>
                       <a:fillRect/>
                     </a:stretch>
@@ -502,20 +656,39 @@
         </w:rPr>
         <w:t xml:space="preserve">. We see here that among users, </w:t>
       </w:r>
-      <w:r>
-        <w:rPr>
-          <w:rFonts w:ascii="Helvetica" w:hAnsi="Helvetica"/>
-          <w:i/>
-          <w:sz w:val="22"/>
-        </w:rPr>
-        <w:t xml:space="preserve">average_stars </w:t>
-      </w:r>
-      <w:r>
-        <w:rPr>
-          <w:rFonts w:ascii="Helvetica" w:hAnsi="Helvetica"/>
-          <w:sz w:val="22"/>
-        </w:rPr>
-        <w:t xml:space="preserve">is highly correlated with </w:t>
+      <w:proofErr w:type="spellStart"/>
+      <w:r>
+        <w:rPr>
+          <w:rFonts w:ascii="Helvetica" w:hAnsi="Helvetica"/>
+          <w:i/>
+          <w:sz w:val="22"/>
+        </w:rPr>
+        <w:t>average_stars</w:t>
+      </w:r>
+      <w:proofErr w:type="spellEnd"/>
+      <w:r>
+        <w:rPr>
+          <w:rFonts w:ascii="Helvetica" w:hAnsi="Helvetica"/>
+          <w:i/>
+          <w:sz w:val="22"/>
+        </w:rPr>
+        <w:t xml:space="preserve"> </w:t>
+      </w:r>
+      <w:proofErr w:type="gramStart"/>
+      <w:r>
+        <w:rPr>
+          <w:rFonts w:ascii="Helvetica" w:hAnsi="Helvetica"/>
+          <w:sz w:val="22"/>
+        </w:rPr>
+        <w:t>is</w:t>
+      </w:r>
+      <w:proofErr w:type="gramEnd"/>
+      <w:r>
+        <w:rPr>
+          <w:rFonts w:ascii="Helvetica" w:hAnsi="Helvetica"/>
+          <w:sz w:val="22"/>
+        </w:rPr>
+        <w:t xml:space="preserve"> highly correlated with </w:t>
       </w:r>
       <w:r>
         <w:rPr>
@@ -545,6 +718,7 @@
         <w:rPr>
           <w:rFonts w:ascii="Helvetica" w:hAnsi="Helvetica"/>
           <w:i/>
+          <w:noProof/>
         </w:rPr>
         <w:drawing>
           <wp:inline distT="0" distB="0" distL="0" distR="0" wp14:anchorId="5A50AF5E" wp14:editId="23699167">
@@ -562,7 +736,7 @@
                     <pic:cNvPicPr/>
                   </pic:nvPicPr>
                   <pic:blipFill>
-                    <a:blip r:embed="rId5"/>
+                    <a:blip r:embed="rId8"/>
                     <a:stretch>
                       <a:fillRect/>
                     </a:stretch>
@@ -627,6 +801,7 @@
         </w:rPr>
         <w:t xml:space="preserve"> and </w:t>
       </w:r>
+      <w:proofErr w:type="spellStart"/>
       <w:r>
         <w:rPr>
           <w:rFonts w:ascii="Helvetica" w:hAnsi="Helvetica"/>
@@ -643,6 +818,7 @@
         </w:rPr>
         <w:t>_stars</w:t>
       </w:r>
+      <w:proofErr w:type="spellEnd"/>
       <w:r>
         <w:rPr>
           <w:rFonts w:ascii="Helvetica" w:hAnsi="Helvetica"/>
@@ -709,6 +885,7 @@
       <w:r>
         <w:rPr>
           <w:rFonts w:ascii="Helvetica" w:hAnsi="Helvetica"/>
+          <w:noProof/>
           <w:sz w:val="22"/>
         </w:rPr>
         <w:drawing>
@@ -727,7 +904,7 @@
                     <pic:cNvPicPr/>
                   </pic:nvPicPr>
                   <pic:blipFill>
-                    <a:blip r:embed="rId6"/>
+                    <a:blip r:embed="rId9"/>
                     <a:stretch>
                       <a:fillRect/>
                     </a:stretch>
@@ -768,145 +945,246 @@
           <w:rFonts w:ascii="Helvetica" w:hAnsi="Helvetica"/>
           <w:sz w:val="22"/>
         </w:rPr>
-        <w:t xml:space="preserve">We find that those without Elite status are more likely to give 1- or 5-star reviews (which follows one-and-done angry/happy reviewers). </w:t>
-      </w:r>
-      <w:r>
-        <w:rPr>
-          <w:rFonts w:ascii="Helvetica" w:hAnsi="Helvetica"/>
-          <w:sz w:val="22"/>
-        </w:rPr>
-        <w:t>We also see that more active users with a higher number of reviews are more likely to give 3 and 4-star reviews</w:t>
-      </w:r>
-      <w:r>
-        <w:rPr>
-          <w:rFonts w:ascii="Helvetica" w:hAnsi="Helvetica"/>
-          <w:sz w:val="22"/>
-        </w:rPr>
-        <w:t xml:space="preserve"> (visualization not shown).</w:t>
-      </w:r>
-    </w:p>
-    <w:p>
-      <w:pPr>
-        <w:rPr>
-          <w:rFonts w:ascii="Helvetica" w:hAnsi="Helvetica"/>
-        </w:rPr>
-      </w:pPr>
-    </w:p>
-    <w:p>
-      <w:pPr>
-        <w:rPr>
-          <w:rFonts w:ascii="Helvetica" w:hAnsi="Helvetica"/>
-        </w:rPr>
-      </w:pPr>
+        <w:t>We find that those without Elite status are more likely to give 1- or 5-star reviews (which follows one-and-done angry/happy reviewers). We also see that more active users with a higher number of reviews are more likely to give 3 and 4-star reviews (visualization not shown).</w:t>
+      </w:r>
+    </w:p>
+    <w:p>
+      <w:pPr>
+        <w:rPr>
+          <w:rFonts w:ascii="Helvetica" w:hAnsi="Helvetica"/>
+          <w:sz w:val="22"/>
+        </w:rPr>
+      </w:pPr>
+    </w:p>
+    <w:p>
+      <w:pPr>
+        <w:jc w:val="center"/>
+        <w:rPr>
+          <w:rFonts w:ascii="Helvetica" w:hAnsi="Helvetica"/>
+        </w:rPr>
+      </w:pPr>
+      <w:r>
+        <w:rPr>
+          <w:rFonts w:ascii="Helvetica" w:hAnsi="Helvetica"/>
+        </w:rPr>
+        <w:drawing>
+          <wp:inline distT="0" distB="0" distL="0" distR="0" wp14:anchorId="4F7A5BFD" wp14:editId="4BDCC3E3">
+            <wp:extent cx="4253755" cy="2789026"/>
+            <wp:effectExtent l="0" t="0" r="0" b="5080"/>
+            <wp:docPr id="2" name="Picture 2"/>
+            <wp:cNvGraphicFramePr>
+              <a:graphicFrameLocks xmlns:a="http://schemas.openxmlformats.org/drawingml/2006/main" noChangeAspect="1"/>
+            </wp:cNvGraphicFramePr>
+            <a:graphic xmlns:a="http://schemas.openxmlformats.org/drawingml/2006/main">
+              <a:graphicData uri="http://schemas.openxmlformats.org/drawingml/2006/picture">
+                <pic:pic xmlns:pic="http://schemas.openxmlformats.org/drawingml/2006/picture">
+                  <pic:nvPicPr>
+                    <pic:cNvPr id="1" name=""/>
+                    <pic:cNvPicPr/>
+                  </pic:nvPicPr>
+                  <pic:blipFill>
+                    <a:blip r:embed="rId10"/>
+                    <a:stretch>
+                      <a:fillRect/>
+                    </a:stretch>
+                  </pic:blipFill>
+                  <pic:spPr>
+                    <a:xfrm>
+                      <a:off x="0" y="0"/>
+                      <a:ext cx="4325643" cy="2836160"/>
+                    </a:xfrm>
+                    <a:prstGeom prst="rect">
+                      <a:avLst/>
+                    </a:prstGeom>
+                  </pic:spPr>
+                </pic:pic>
+              </a:graphicData>
+            </a:graphic>
+          </wp:inline>
+        </w:drawing>
+      </w:r>
+    </w:p>
+    <w:p>
+      <w:pPr>
+        <w:ind w:left="720" w:right="720"/>
+        <w:rPr>
+          <w:rFonts w:ascii="Helvetica" w:hAnsi="Helvetica"/>
+          <w:sz w:val="22"/>
+        </w:rPr>
+      </w:pPr>
+      <w:r>
+        <w:rPr>
+          <w:rFonts w:ascii="Helvetica" w:hAnsi="Helvetica"/>
+          <w:i/>
+          <w:sz w:val="22"/>
+        </w:rPr>
+        <w:t>Figure 4.</w:t>
+      </w:r>
+      <w:r>
+        <w:rPr>
+          <w:rFonts w:ascii="Helvetica" w:hAnsi="Helvetica"/>
+          <w:sz w:val="22"/>
+        </w:rPr>
+        <w:t xml:space="preserve"> </w:t>
+      </w:r>
+      <w:r>
+        <w:rPr>
+          <w:rFonts w:ascii="Helvetica" w:hAnsi="Helvetica"/>
+          <w:sz w:val="22"/>
+        </w:rPr>
+        <w:t>In this abridged visualization of reviews per state, we see a cl</w:t>
+      </w:r>
+      <w:r>
+        <w:rPr>
+          <w:rFonts w:ascii="Helvetica" w:hAnsi="Helvetica"/>
+          <w:sz w:val="22"/>
+        </w:rPr>
+        <w:t>ear divide between the top</w:t>
+      </w:r>
+      <w:r>
+        <w:rPr>
+          <w:rFonts w:ascii="Helvetica" w:hAnsi="Helvetica"/>
+          <w:sz w:val="22"/>
+        </w:rPr>
+        <w:t xml:space="preserve"> eigh</w:t>
+      </w:r>
+      <w:r>
+        <w:rPr>
+          <w:rFonts w:ascii="Helvetica" w:hAnsi="Helvetica"/>
+          <w:sz w:val="22"/>
+        </w:rPr>
+        <w:t>t</w:t>
+      </w:r>
+      <w:r>
+        <w:rPr>
+          <w:rFonts w:ascii="Helvetica" w:hAnsi="Helvetica"/>
+          <w:sz w:val="22"/>
+        </w:rPr>
+        <w:t xml:space="preserve"> states in North America and businesses in other states. We will therefore select only reviews from these states.</w:t>
+      </w:r>
+    </w:p>
+    <w:p>
+      <w:pPr>
+        <w:rPr>
+          <w:rFonts w:ascii="Helvetica" w:hAnsi="Helvetica"/>
+        </w:rPr>
+      </w:pPr>
+    </w:p>
+    <w:p>
+      <w:pPr>
+        <w:rPr>
+          <w:rFonts w:ascii="Helvetica" w:hAnsi="Helvetica"/>
+          <w:sz w:val="28"/>
+        </w:rPr>
+      </w:pPr>
+      <w:r>
+        <w:rPr>
+          <w:rFonts w:ascii="Helvetica" w:hAnsi="Helvetica"/>
+          <w:sz w:val="28"/>
+        </w:rPr>
+        <w:t>Revised Project Question</w:t>
+      </w:r>
+    </w:p>
+    <w:p>
+      <w:pPr>
+        <w:rPr>
+          <w:rFonts w:ascii="Helvetica" w:hAnsi="Helvetica"/>
+          <w:sz w:val="22"/>
+        </w:rPr>
+      </w:pPr>
+      <w:r>
+        <w:rPr>
+          <w:rFonts w:ascii="Helvetica" w:hAnsi="Helvetica"/>
+          <w:sz w:val="22"/>
+        </w:rPr>
+        <w:t xml:space="preserve">Based on our exploratory data analysis findings, we </w:t>
+      </w:r>
+      <w:r>
+        <w:rPr>
+          <w:rFonts w:ascii="Helvetica" w:hAnsi="Helvetica"/>
+          <w:sz w:val="22"/>
+        </w:rPr>
+        <w:t xml:space="preserve">are interested in understanding the impact of local market on prediction power. We plan to </w:t>
+      </w:r>
+      <w:r>
+        <w:rPr>
+          <w:rFonts w:ascii="Helvetica" w:hAnsi="Helvetica"/>
+          <w:sz w:val="22"/>
+        </w:rPr>
+        <w:t xml:space="preserve">run the model separately for each </w:t>
+      </w:r>
+      <w:r>
+        <w:rPr>
+          <w:rFonts w:ascii="Helvetica" w:hAnsi="Helvetica"/>
+          <w:sz w:val="22"/>
+        </w:rPr>
+        <w:t xml:space="preserve">of the eight cities that we have identified above. We will also </w:t>
+      </w:r>
+      <w:r>
+        <w:rPr>
+          <w:rFonts w:ascii="Helvetica" w:hAnsi="Helvetica"/>
+          <w:sz w:val="22"/>
+        </w:rPr>
+        <w:t>run it with</w:t>
+      </w:r>
+      <w:r>
+        <w:rPr>
+          <w:rFonts w:ascii="Helvetica" w:hAnsi="Helvetica"/>
+          <w:sz w:val="22"/>
+        </w:rPr>
+        <w:t xml:space="preserve"> records from</w:t>
+      </w:r>
+      <w:r>
+        <w:rPr>
+          <w:rFonts w:ascii="Helvetica" w:hAnsi="Helvetica"/>
+          <w:sz w:val="22"/>
+        </w:rPr>
+        <w:t xml:space="preserve"> all </w:t>
+      </w:r>
+      <w:r>
+        <w:rPr>
+          <w:rFonts w:ascii="Helvetica" w:hAnsi="Helvetica"/>
+          <w:sz w:val="22"/>
+        </w:rPr>
+        <w:t xml:space="preserve">of the </w:t>
+      </w:r>
+      <w:r>
+        <w:rPr>
+          <w:rFonts w:ascii="Helvetica" w:hAnsi="Helvetica"/>
+          <w:sz w:val="22"/>
+        </w:rPr>
+        <w:t xml:space="preserve">cities together </w:t>
+      </w:r>
+      <w:r>
+        <w:rPr>
+          <w:rFonts w:ascii="Helvetica" w:hAnsi="Helvetica"/>
+          <w:sz w:val="22"/>
+        </w:rPr>
+        <w:t>and</w:t>
+      </w:r>
+      <w:r>
+        <w:rPr>
+          <w:rFonts w:ascii="Helvetica" w:hAnsi="Helvetica"/>
+          <w:sz w:val="22"/>
+        </w:rPr>
+        <w:t xml:space="preserve"> compare </w:t>
+      </w:r>
+      <w:r>
+        <w:rPr>
+          <w:rFonts w:ascii="Helvetica" w:hAnsi="Helvetica"/>
+          <w:sz w:val="22"/>
+        </w:rPr>
+        <w:t xml:space="preserve">results across the models. </w:t>
+      </w:r>
+      <w:r>
+        <w:rPr>
+          <w:rFonts w:ascii="Helvetica" w:hAnsi="Helvetica"/>
+          <w:sz w:val="22"/>
+        </w:rPr>
+        <w:t xml:space="preserve">We are also interested to see if cuisine plays a major role in predicting ratings. </w:t>
+      </w:r>
       <w:bookmarkStart w:id="0" w:name="_GoBack"/>
       <w:bookmarkEnd w:id="0"/>
-    </w:p>
-    <w:p>
-      <w:pPr>
-        <w:rPr>
-          <w:rFonts w:ascii="Helvetica" w:hAnsi="Helvetica"/>
-          <w:sz w:val="28"/>
-        </w:rPr>
-      </w:pPr>
-      <w:r>
-        <w:rPr>
-          <w:rFonts w:ascii="Helvetica" w:hAnsi="Helvetica"/>
-          <w:sz w:val="28"/>
-        </w:rPr>
-        <w:t>Revised Project Question</w:t>
-      </w:r>
-    </w:p>
-    <w:p>
-      <w:pPr>
-        <w:rPr>
-          <w:rFonts w:ascii="Helvetica" w:hAnsi="Helvetica"/>
-          <w:sz w:val="22"/>
-        </w:rPr>
-      </w:pPr>
-      <w:r>
-        <w:rPr>
-          <w:rFonts w:ascii="Helvetica" w:hAnsi="Helvetica"/>
-          <w:sz w:val="22"/>
-        </w:rPr>
-        <w:t xml:space="preserve">Based on our exploratory data analysis findings, we </w:t>
-      </w:r>
-      <w:r>
-        <w:rPr>
-          <w:rFonts w:ascii="Helvetica" w:hAnsi="Helvetica"/>
-          <w:sz w:val="22"/>
-        </w:rPr>
-        <w:t xml:space="preserve">are interested in understanding the impact of local market on prediction power. We plan to </w:t>
-      </w:r>
-      <w:r>
-        <w:rPr>
-          <w:rFonts w:ascii="Helvetica" w:hAnsi="Helvetica"/>
-          <w:sz w:val="22"/>
-        </w:rPr>
-        <w:t xml:space="preserve">run the model separately for each </w:t>
-      </w:r>
-      <w:r>
-        <w:rPr>
-          <w:rFonts w:ascii="Helvetica" w:hAnsi="Helvetica"/>
-          <w:sz w:val="22"/>
-        </w:rPr>
-        <w:t xml:space="preserve">of the eight cities that we have identified above. We will also </w:t>
-      </w:r>
-      <w:r>
-        <w:rPr>
-          <w:rFonts w:ascii="Helvetica" w:hAnsi="Helvetica"/>
-          <w:sz w:val="22"/>
-        </w:rPr>
-        <w:t>run it with</w:t>
-      </w:r>
-      <w:r>
-        <w:rPr>
-          <w:rFonts w:ascii="Helvetica" w:hAnsi="Helvetica"/>
-          <w:sz w:val="22"/>
-        </w:rPr>
-        <w:t xml:space="preserve"> records from</w:t>
-      </w:r>
-      <w:r>
-        <w:rPr>
-          <w:rFonts w:ascii="Helvetica" w:hAnsi="Helvetica"/>
-          <w:sz w:val="22"/>
-        </w:rPr>
-        <w:t xml:space="preserve"> all </w:t>
-      </w:r>
-      <w:r>
-        <w:rPr>
-          <w:rFonts w:ascii="Helvetica" w:hAnsi="Helvetica"/>
-          <w:sz w:val="22"/>
-        </w:rPr>
-        <w:t xml:space="preserve">of the </w:t>
-      </w:r>
-      <w:r>
-        <w:rPr>
-          <w:rFonts w:ascii="Helvetica" w:hAnsi="Helvetica"/>
-          <w:sz w:val="22"/>
-        </w:rPr>
-        <w:t xml:space="preserve">cities together </w:t>
-      </w:r>
-      <w:r>
-        <w:rPr>
-          <w:rFonts w:ascii="Helvetica" w:hAnsi="Helvetica"/>
-          <w:sz w:val="22"/>
-        </w:rPr>
-        <w:t>and</w:t>
-      </w:r>
-      <w:r>
-        <w:rPr>
-          <w:rFonts w:ascii="Helvetica" w:hAnsi="Helvetica"/>
-          <w:sz w:val="22"/>
-        </w:rPr>
-        <w:t xml:space="preserve"> compare </w:t>
-      </w:r>
-      <w:r>
-        <w:rPr>
-          <w:rFonts w:ascii="Helvetica" w:hAnsi="Helvetica"/>
-          <w:sz w:val="22"/>
-        </w:rPr>
-        <w:t xml:space="preserve">results across the models. </w:t>
-      </w:r>
     </w:p>
     <w:p>
       <w:pPr>
@@ -923,6 +1201,44 @@
     </w:sectPr>
   </w:body>
 </w:document>
+</file>
+
+<file path=word/endnotes.xml><?xml version="1.0" encoding="utf-8"?>
+<w:endnotes xmlns:wpc="http://schemas.microsoft.com/office/word/2010/wordprocessingCanvas" xmlns:mo="http://schemas.microsoft.com/office/mac/office/2008/main" xmlns:mc="http://schemas.openxmlformats.org/markup-compatibility/2006" xmlns:mv="urn:schemas-microsoft-com:mac:vml" xmlns:o="urn:schemas-microsoft-com:office:office" xmlns:r="http://schemas.openxmlformats.org/officeDocument/2006/relationships" xmlns:m="http://schemas.openxmlformats.org/officeDocument/2006/math" xmlns:v="urn:schemas-microsoft-com:vml" xmlns:wp14="http://schemas.microsoft.com/office/word/2010/wordprocessingDrawing" xmlns:wp="http://schemas.openxmlformats.org/drawingml/2006/wordprocessingDrawing" xmlns:w10="urn:schemas-microsoft-com:office:word" xmlns:w="http://schemas.openxmlformats.org/wordprocessingml/2006/main" xmlns:w14="http://schemas.microsoft.com/office/word/2010/wordml" xmlns:w15="http://schemas.microsoft.com/office/word/2012/wordml" xmlns:wpg="http://schemas.microsoft.com/office/word/2010/wordprocessingGroup" xmlns:wpi="http://schemas.microsoft.com/office/word/2010/wordprocessingInk" xmlns:wne="http://schemas.microsoft.com/office/word/2006/wordml" xmlns:wps="http://schemas.microsoft.com/office/word/2010/wordprocessingShape" mc:Ignorable="w14 w15 wp14">
+  <w:endnote w:type="separator" w:id="-1">
+    <w:p>
+      <w:r>
+        <w:separator/>
+      </w:r>
+    </w:p>
+  </w:endnote>
+  <w:endnote w:type="continuationSeparator" w:id="0">
+    <w:p>
+      <w:r>
+        <w:continuationSeparator/>
+      </w:r>
+    </w:p>
+  </w:endnote>
+</w:endnotes>
+</file>
+
+<file path=word/footnotes.xml><?xml version="1.0" encoding="utf-8"?>
+<w:footnotes xmlns:wpc="http://schemas.microsoft.com/office/word/2010/wordprocessingCanvas" xmlns:mo="http://schemas.microsoft.com/office/mac/office/2008/main" xmlns:mc="http://schemas.openxmlformats.org/markup-compatibility/2006" xmlns:mv="urn:schemas-microsoft-com:mac:vml" xmlns:o="urn:schemas-microsoft-com:office:office" xmlns:r="http://schemas.openxmlformats.org/officeDocument/2006/relationships" xmlns:m="http://schemas.openxmlformats.org/officeDocument/2006/math" xmlns:v="urn:schemas-microsoft-com:vml" xmlns:wp14="http://schemas.microsoft.com/office/word/2010/wordprocessingDrawing" xmlns:wp="http://schemas.openxmlformats.org/drawingml/2006/wordprocessingDrawing" xmlns:w10="urn:schemas-microsoft-com:office:word" xmlns:w="http://schemas.openxmlformats.org/wordprocessingml/2006/main" xmlns:w14="http://schemas.microsoft.com/office/word/2010/wordml" xmlns:w15="http://schemas.microsoft.com/office/word/2012/wordml" xmlns:wpg="http://schemas.microsoft.com/office/word/2010/wordprocessingGroup" xmlns:wpi="http://schemas.microsoft.com/office/word/2010/wordprocessingInk" xmlns:wne="http://schemas.microsoft.com/office/word/2006/wordml" xmlns:wps="http://schemas.microsoft.com/office/word/2010/wordprocessingShape" mc:Ignorable="w14 w15 wp14">
+  <w:footnote w:type="separator" w:id="-1">
+    <w:p>
+      <w:r>
+        <w:separator/>
+      </w:r>
+    </w:p>
+  </w:footnote>
+  <w:footnote w:type="continuationSeparator" w:id="0">
+    <w:p>
+      <w:r>
+        <w:continuationSeparator/>
+      </w:r>
+    </w:p>
+  </w:footnote>
+</w:footnotes>
 </file>
 
 <file path=word/styles.xml><?xml version="1.0" encoding="utf-8"?>
@@ -1353,6 +1669,31 @@
     <w:semiHidden/>
     <w:unhideWhenUsed/>
   </w:style>
+  <w:style w:type="paragraph" w:styleId="FootnoteText">
+    <w:name w:val="footnote text"/>
+    <w:basedOn w:val="Normal"/>
+    <w:link w:val="FootnoteTextChar"/>
+    <w:uiPriority w:val="99"/>
+    <w:unhideWhenUsed/>
+    <w:rsid w:val="005E4808"/>
+  </w:style>
+  <w:style w:type="character" w:customStyle="1" w:styleId="FootnoteTextChar">
+    <w:name w:val="Footnote Text Char"/>
+    <w:basedOn w:val="DefaultParagraphFont"/>
+    <w:link w:val="FootnoteText"/>
+    <w:uiPriority w:val="99"/>
+    <w:rsid w:val="005E4808"/>
+  </w:style>
+  <w:style w:type="character" w:styleId="FootnoteReference">
+    <w:name w:val="footnote reference"/>
+    <w:basedOn w:val="DefaultParagraphFont"/>
+    <w:uiPriority w:val="99"/>
+    <w:unhideWhenUsed/>
+    <w:rsid w:val="005E4808"/>
+    <w:rPr>
+      <w:vertAlign w:val="superscript"/>
+    </w:rPr>
+  </w:style>
 </w:styles>
 </file>
 
@@ -1615,4 +1956,16 @@
     </a:ext>
   </a:extLst>
 </a:theme>
+</file>
+
+<file path=customXml/item1.xml><?xml version="1.0" encoding="utf-8"?>
+<b:Sources xmlns:b="http://schemas.openxmlformats.org/officeDocument/2006/bibliography" xmlns="http://schemas.openxmlformats.org/officeDocument/2006/bibliography" SelectedStyle="/APASixthEditionOfficeOnline.xsl" StyleName="APA"/>
+</file>
+
+<file path=customXml/itemProps1.xml><?xml version="1.0" encoding="utf-8"?>
+<ds:datastoreItem xmlns:ds="http://schemas.openxmlformats.org/officeDocument/2006/customXml" ds:itemID="{32DA950B-85E4-D241-AD8C-357C6639DCAD}">
+  <ds:schemaRefs>
+    <ds:schemaRef ds:uri="http://schemas.openxmlformats.org/officeDocument/2006/bibliography"/>
+  </ds:schemaRefs>
+</ds:datastoreItem>
 </file>
</xml_diff>